<commit_message>
se agrega el archivo con el cuestionario corregido
</commit_message>
<xml_diff>
--- a/Test Desarrollador Andina Seguridad del Valle.docx
+++ b/Test Desarrollador Andina Seguridad del Valle.docx
@@ -71,11 +71,19 @@
           <w:numId w:val="1"/>
         </w:numPr>
         <w:ind w:hanging="362"/>
-      </w:pPr>
-      <w:r>
+        <w:rPr>
+          <w:color w:val="FF0000"/>
+        </w:rPr>
+      </w:pPr>
+      <w:bookmarkStart w:id="0" w:name="_GoBack"/>
+      <w:r>
+        <w:rPr>
+          <w:color w:val="FF0000"/>
+        </w:rPr>
         <w:t xml:space="preserve">Es una relación de datos relacionados interrelacionados y un conjunto de programas para acceder a dichos datos. </w:t>
       </w:r>
     </w:p>
+    <w:bookmarkEnd w:id="0"/>
     <w:p>
       <w:pPr>
         <w:numPr>
@@ -84,12 +92,12 @@
         </w:numPr>
         <w:ind w:hanging="362"/>
         <w:rPr>
-          <w:color w:val="FF0000"/>
-        </w:rPr>
-      </w:pPr>
-      <w:r>
-        <w:rPr>
-          <w:color w:val="FF0000"/>
+          <w:color w:val="auto"/>
+        </w:rPr>
+      </w:pPr>
+      <w:r>
+        <w:rPr>
+          <w:color w:val="auto"/>
         </w:rPr>
         <w:t xml:space="preserve">Es aquel que permite tener acceso a los usuarios de datos organizados mediante el modelo de datos </w:t>
       </w:r>
@@ -140,10 +148,7 @@
         <w:ind w:hanging="468"/>
       </w:pPr>
       <w:r>
-        <w:t>¿Cuál es el principal objetivo del SGBD</w:t>
-      </w:r>
-      <w:r>
-        <w:t xml:space="preserve">? </w:t>
+        <w:t xml:space="preserve">¿Cuál es el principal objetivo del SGBD? </w:t>
       </w:r>
     </w:p>
     <w:p>
@@ -197,10 +202,7 @@
         <w:ind w:hanging="360"/>
       </w:pPr>
       <w:r>
-        <w:t>Contener información de los usuarios, manipularla, d</w:t>
-      </w:r>
-      <w:r>
-        <w:t xml:space="preserve">iseñar base de datos y utilizar sus lenguajes. </w:t>
+        <w:t xml:space="preserve">Contener información de los usuarios, manipularla, diseñar base de datos y utilizar sus lenguajes. </w:t>
       </w:r>
     </w:p>
     <w:p>
@@ -346,13 +348,7 @@
         <w:rPr>
           <w:color w:val="FF0000"/>
         </w:rPr>
-        <w:t>Para optimiza</w:t>
-      </w:r>
-      <w:r>
-        <w:rPr>
-          <w:color w:val="FF0000"/>
-        </w:rPr>
-        <w:t xml:space="preserve">r el tiempo de respuesta de las consultas </w:t>
+        <w:t xml:space="preserve">Para optimizar el tiempo de respuesta de las consultas </w:t>
       </w:r>
     </w:p>
     <w:p>
@@ -452,13 +448,7 @@
         <w:rPr>
           <w:color w:val="FF0000"/>
         </w:rPr>
-        <w:t xml:space="preserve">Describe cómo </w:t>
-      </w:r>
-      <w:r>
-        <w:rPr>
-          <w:color w:val="FF0000"/>
-        </w:rPr>
-        <w:t xml:space="preserve">se almacenan correctamente los datos, su estructura de datos complejos de alto nivel </w:t>
+        <w:t xml:space="preserve">Describe cómo se almacenan correctamente los datos, su estructura de datos complejos de alto nivel </w:t>
       </w:r>
     </w:p>
     <w:p>
@@ -532,10 +522,7 @@
         <w:ind w:hanging="468"/>
       </w:pPr>
       <w:r>
-        <w:t>La base de d</w:t>
-      </w:r>
-      <w:r>
-        <w:t xml:space="preserve">atos tiene esquemas y </w:t>
+        <w:t xml:space="preserve">La base de datos tiene esquemas y </w:t>
       </w:r>
       <w:proofErr w:type="spellStart"/>
       <w:r>
@@ -1161,10 +1148,7 @@
       </w:r>
       <w:proofErr w:type="spellEnd"/>
       <w:r>
-        <w:t xml:space="preserve"> que regrese todos los nombres de profeso</w:t>
-      </w:r>
-      <w:r>
-        <w:t xml:space="preserve">res que inicien con letra “C” </w:t>
+        <w:t xml:space="preserve"> que regrese todos los nombres de profesores que inicien con letra “C” </w:t>
       </w:r>
     </w:p>
     <w:p>
@@ -1850,10 +1834,7 @@
         <w:ind w:hanging="468"/>
       </w:pPr>
       <w:r>
-        <w:t>Escriba la instrucción o el comando que se utiliza para</w:t>
-      </w:r>
-      <w:r>
-        <w:t xml:space="preserve"> ver campos vacíos o desconocidos: </w:t>
+        <w:t xml:space="preserve">Escriba la instrucción o el comando que se utiliza para ver campos vacíos o desconocidos: </w:t>
       </w:r>
     </w:p>
     <w:p>
@@ -2034,10 +2015,7 @@
         <w:ind w:hanging="362"/>
       </w:pPr>
       <w:r>
-        <w:t>Que pueda insert</w:t>
-      </w:r>
-      <w:r>
-        <w:t xml:space="preserve">ar datos en una tabla sino existen en otras tablas </w:t>
+        <w:t xml:space="preserve">Que pueda insertar datos en una tabla sino existen en otras tablas </w:t>
       </w:r>
     </w:p>
     <w:p>
@@ -2481,10 +2459,7 @@
         <w:ind w:hanging="350"/>
       </w:pPr>
       <w:r>
-        <w:t>¿C</w:t>
-      </w:r>
-      <w:r>
-        <w:t xml:space="preserve">uál de las siguientes sentencias tiene que ver con la herencia? </w:t>
+        <w:t xml:space="preserve">¿Cuál de las siguientes sentencias tiene que ver con la herencia? </w:t>
       </w:r>
     </w:p>
     <w:p>
@@ -2672,10 +2647,7 @@
       </w:pPr>
       <w:r>
         <w:lastRenderedPageBreak/>
-        <w:t>¿Qué significa i</w:t>
-      </w:r>
-      <w:r>
-        <w:t xml:space="preserve">nstanciar una clase? </w:t>
+        <w:t xml:space="preserve">¿Qué significa instanciar una clase? </w:t>
       </w:r>
     </w:p>
     <w:p>
@@ -2979,12 +2951,10 @@
         </w:numPr>
         <w:ind w:hanging="360"/>
       </w:pPr>
-      <w:bookmarkStart w:id="0" w:name="_GoBack"/>
       <w:proofErr w:type="spellStart"/>
       <w:r>
         <w:t>Potenciación_sumas.ext</w:t>
       </w:r>
-      <w:bookmarkEnd w:id="0"/>
       <w:proofErr w:type="spellEnd"/>
       <w:r>
         <w:t xml:space="preserve">: Se debe crear una función que permita elevar un </w:t>
@@ -3015,10 +2985,7 @@
         <w:ind w:hanging="360"/>
       </w:pPr>
       <w:r>
-        <w:t>La compañía de Seguridad de la ciudad de Cali desea implantar una tarjet</w:t>
-      </w:r>
-      <w:r>
-        <w:t>a inteligente (</w:t>
+        <w:t>La compañía de Seguridad de la ciudad de Cali desea implantar una tarjeta inteligente (</w:t>
       </w:r>
       <w:proofErr w:type="spellStart"/>
       <w:r>
@@ -3072,29 +3039,11 @@
       </w:r>
       <w:proofErr w:type="spellEnd"/>
       <w:r>
-        <w:t>) que facilite la adquisición de billetes y el desplazamiento de los guardas por las distintas líneas del sistema de transporte de la ciudad. La tarjeta puede adquirirse en máquinas expendedoras situadas en las distintas estaciones</w:t>
-      </w:r>
-      <w:r>
-        <w:t>. Los viajeros indican el saldo con el cual quieren cargar la tarjeta al adquirirla (20000, 30000, 50000), el pago se hace en la máquina expendedora en efectivo (en cuyo caso no se devuelve ningún importe) o bien utilizando una tarjeta de crédito que el si</w:t>
-      </w:r>
-      <w:r>
-        <w:t>stema valida frente a la entidad emisora. En la tarjeta queda grabada la fecha de adquisición, la fecha de vencimiento (válida durante 2 meses), el importe y la forma de pago. Para acceder a la estación se utiliza la tarjeta en los tornos de entrada. Al ll</w:t>
-      </w:r>
-      <w:r>
-        <w:t>egar al destino se pasa nuevamente por un torno de salida que dependiendo del recorrido efectuado descuenta del saldo la cantidad correspondiente. En caso de no disponer de saldo el torno de salida no se abre y el viajero tiene que efectuar una recarga. Lo</w:t>
-      </w:r>
-      <w:r>
-        <w:t xml:space="preserve">s fines de semana existen promociones o descuentos en los desplazamientos que también se </w:t>
+        <w:t xml:space="preserve">) que facilite la adquisición de billetes y el desplazamiento de los guardas por las distintas líneas del sistema de transporte de la ciudad. La tarjeta puede adquirirse en máquinas expendedoras situadas en las distintas estaciones. Los viajeros indican el saldo con el cual quieren cargar la tarjeta al adquirirla (20000, 30000, 50000), el pago se hace en la máquina expendedora en efectivo (en cuyo caso no se devuelve ningún importe) o bien utilizando una tarjeta de crédito que el sistema valida frente a la entidad emisora. En la tarjeta queda grabada la fecha de adquisición, la fecha de vencimiento (válida durante 2 meses), el importe y la forma de pago. Para acceder a la estación se utiliza la tarjeta en los tornos de entrada. Al llegar al destino se pasa nuevamente por un torno de salida que dependiendo del recorrido efectuado descuenta del saldo la cantidad correspondiente. En caso de no disponer de saldo el torno de salida no se abre y el viajero tiene que efectuar una recarga. Los fines de semana existen promociones o descuentos en los desplazamientos que también se </w:t>
       </w:r>
       <w:r>
         <w:lastRenderedPageBreak/>
-        <w:t>aplican a los viajeros con tarjeta. En la tarjeta se graban los distintos recorridos efectuados por el viajero (hora de entrada, estación origen, hora de salida, estac</w:t>
-      </w:r>
-      <w:r>
-        <w:t xml:space="preserve">ión destino y fecha). La tarjeta puede recargarse tantas veces como se desee (no es necesario que esté agotada o sin saldo) e incluso pude devolverse en una máquina expendedora para obtener el saldo actual. Si se adquirió en efectivo el viajero obtiene el </w:t>
-      </w:r>
-      <w:r>
-        <w:t xml:space="preserve">importe en efectivo, si se adquirió con tarjeta de crédito la devolución se efectúa sobre la misma. Los inspectores de metro disponen de dispositivos móviles que permiten leer el contenido de las tarjetas para evitar usos fraudulentos. </w:t>
+        <w:t xml:space="preserve">aplican a los viajeros con tarjeta. En la tarjeta se graban los distintos recorridos efectuados por el viajero (hora de entrada, estación origen, hora de salida, estación destino y fecha). La tarjeta puede recargarse tantas veces como se desee (no es necesario que esté agotada o sin saldo) e incluso pude devolverse en una máquina expendedora para obtener el saldo actual. Si se adquirió en efectivo el viajero obtiene el importe en efectivo, si se adquirió con tarjeta de crédito la devolución se efectúa sobre la misma. Los inspectores de metro disponen de dispositivos móviles que permiten leer el contenido de las tarjetas para evitar usos fraudulentos. </w:t>
       </w:r>
     </w:p>
     <w:p>
@@ -3102,10 +3051,7 @@
         <w:ind w:left="1563"/>
       </w:pPr>
       <w:r>
-        <w:t>Desarrolle el fragm</w:t>
-      </w:r>
-      <w:r>
-        <w:t xml:space="preserve">ento de código que utilizaría para los </w:t>
+        <w:t xml:space="preserve">Desarrolle el fragmento de código que utilizaría para los </w:t>
       </w:r>
       <w:proofErr w:type="gramStart"/>
       <w:r>
@@ -3113,10 +3059,7 @@
       </w:r>
       <w:proofErr w:type="gramEnd"/>
       <w:r>
-        <w:t xml:space="preserve"> La trama que se aloja en la tarjeta es: {nro_tarjeta:0001, valor:150000, ultimo_acceso:2020-08-15, ultimo_valor_pagado:1500, estación: “SANTA MONICA”, torno:7} al terminar imprima los valores que quedaron en </w:t>
-      </w:r>
-      <w:r>
-        <w:t xml:space="preserve">la tarjeta.  </w:t>
+        <w:t xml:space="preserve"> La trama que se aloja en la tarjeta es: {nro_tarjeta:0001, valor:150000, ultimo_acceso:2020-08-15, ultimo_valor_pagado:1500, estación: “SANTA MONICA”, torno:7} al terminar imprima los valores que quedaron en la tarjeta.  </w:t>
       </w:r>
     </w:p>
     <w:p>
@@ -3340,13 +3283,7 @@
         <w:rPr>
           <w:sz w:val="22"/>
         </w:rPr>
-        <w:t>○ Debe contener dos campos (r</w:t>
-      </w:r>
-      <w:r>
-        <w:rPr>
-          <w:sz w:val="22"/>
-        </w:rPr>
-        <w:t xml:space="preserve">eferencia, descripción, valor unitario). </w:t>
+        <w:t xml:space="preserve">○ Debe contener dos campos (referencia, descripción, valor unitario). </w:t>
       </w:r>
     </w:p>
     <w:p>
@@ -3409,13 +3346,7 @@
         <w:rPr>
           <w:sz w:val="22"/>
         </w:rPr>
-        <w:t>○ Por  product</w:t>
-      </w:r>
-      <w:r>
-        <w:rPr>
-          <w:sz w:val="22"/>
-        </w:rPr>
-        <w:t xml:space="preserve">o  se  debe  permitir  ingresar la cantidad antes de agregar al carrito. </w:t>
+        <w:t xml:space="preserve">○ Por  producto  se  debe  permitir  ingresar la cantidad antes de agregar al carrito. </w:t>
       </w:r>
     </w:p>
     <w:p>
@@ -3584,15 +3515,7 @@
           <w:sz w:val="22"/>
           <w:u w:val="single" w:color="0000FF"/>
         </w:rPr>
-        <w:t>aseleccion1@andinaseguridad.com.c</w:t>
-      </w:r>
-      <w:r>
-        <w:rPr>
-          <w:color w:val="0000FF"/>
-          <w:sz w:val="22"/>
-          <w:u w:val="single" w:color="0000FF"/>
-        </w:rPr>
-        <w:t>o</w:t>
+        <w:t>aseleccion1@andinaseguridad.com.co</w:t>
       </w:r>
       <w:r>
         <w:rPr>
@@ -3755,13 +3678,7 @@
         <w:rPr>
           <w:sz w:val="22"/>
         </w:rPr>
-        <w:t xml:space="preserve"> de la aplicación Web para acce</w:t>
-      </w:r>
-      <w:r>
-        <w:rPr>
-          <w:sz w:val="22"/>
-        </w:rPr>
-        <w:t xml:space="preserve">der.  </w:t>
+        <w:t xml:space="preserve"> de la aplicación Web para acceder.  </w:t>
       </w:r>
     </w:p>
     <w:p>
@@ -3835,13 +3752,7 @@
         <w:rPr>
           <w:sz w:val="22"/>
         </w:rPr>
-        <w:t xml:space="preserve"> 12 de Octubre a la</w:t>
-      </w:r>
-      <w:r>
-        <w:rPr>
-          <w:sz w:val="22"/>
-        </w:rPr>
-        <w:t xml:space="preserve">s 11:59 am para dar respuesta a la prueba y subir los entregables a </w:t>
+        <w:t xml:space="preserve"> 12 de Octubre a las 11:59 am para dar respuesta a la prueba y subir los entregables a </w:t>
       </w:r>
       <w:proofErr w:type="spellStart"/>
       <w:r>

</xml_diff>